<commit_message>
[Update] Casos y procedimientos de prueba
</commit_message>
<xml_diff>
--- a/4- Pruebas/Procedimientos y Casos de Prueba/Borrar mensaje .docx
+++ b/4- Pruebas/Procedimientos y Casos de Prueba/Borrar mensaje .docx
@@ -83,7 +83,14 @@
           <w:sz w:val="16"/>
           <w:szCs w:val="16"/>
         </w:rPr>
-        <w:t>Ingresar al chat donde se desea borrar el mensaje</w:t>
+        <w:t xml:space="preserve">Ingresar al </w:t>
+      </w:r>
+      <w:r>
+        <w:rPr>
+          <w:sz w:val="16"/>
+          <w:szCs w:val="16"/>
+        </w:rPr>
+        <w:t>tablón.</w:t>
       </w:r>
     </w:p>
     <w:p>
@@ -121,27 +128,30 @@
           <w:sz w:val="16"/>
           <w:szCs w:val="16"/>
         </w:rPr>
-        <w:t>Clickear en el botón de “Borrar”.</w:t>
+        <w:t>Clickear en el botón de “Borrar”</w:t>
+      </w:r>
+      <w:r>
+        <w:rPr>
+          <w:sz w:val="16"/>
+          <w:szCs w:val="16"/>
+        </w:rPr>
+        <w:t xml:space="preserve"> en un mensaje</w:t>
+      </w:r>
+      <w:r>
+        <w:rPr>
+          <w:sz w:val="16"/>
+          <w:szCs w:val="16"/>
+        </w:rPr>
+        <w:t>.</w:t>
       </w:r>
     </w:p>
     <w:p>
       <w:pPr>
-        <w:numPr>
-          <w:ilvl w:val="0"/>
-          <w:numId w:val="1"/>
-        </w:numPr>
-        <w:rPr>
-          <w:sz w:val="16"/>
-          <w:szCs w:val="16"/>
-        </w:rPr>
-      </w:pPr>
-      <w:r>
-        <w:rPr>
-          <w:sz w:val="16"/>
-          <w:szCs w:val="16"/>
-        </w:rPr>
-        <w:t>Confirmar solicitud de borrado al servidor</w:t>
-      </w:r>
+        <w:rPr>
+          <w:sz w:val="16"/>
+          <w:szCs w:val="16"/>
+        </w:rPr>
+      </w:pPr>
     </w:p>
     <w:p>
       <w:pPr>
@@ -157,14 +167,6 @@
         </w:rPr>
         <w:t>Precondiciones:</w:t>
       </w:r>
-    </w:p>
-    <w:p>
-      <w:pPr>
-        <w:rPr>
-          <w:sz w:val="16"/>
-          <w:szCs w:val="16"/>
-        </w:rPr>
-      </w:pPr>
     </w:p>
     <w:p>
       <w:pPr>
@@ -183,7 +185,35 @@
           <w:sz w:val="16"/>
           <w:szCs w:val="16"/>
         </w:rPr>
-        <w:t>El usuario A y el usuario B tienen cuentas activas en la red social.</w:t>
+        <w:t xml:space="preserve">El usuario tiene </w:t>
+      </w:r>
+      <w:r>
+        <w:rPr>
+          <w:sz w:val="16"/>
+          <w:szCs w:val="16"/>
+        </w:rPr>
+        <w:t xml:space="preserve">una </w:t>
+      </w:r>
+      <w:r>
+        <w:rPr>
+          <w:sz w:val="16"/>
+          <w:szCs w:val="16"/>
+        </w:rPr>
+        <w:t xml:space="preserve">cuenta </w:t>
+      </w:r>
+      <w:r>
+        <w:rPr>
+          <w:sz w:val="16"/>
+          <w:szCs w:val="16"/>
+        </w:rPr>
+        <w:t>registrada</w:t>
+      </w:r>
+      <w:r>
+        <w:rPr>
+          <w:sz w:val="16"/>
+          <w:szCs w:val="16"/>
+        </w:rPr>
+        <w:t xml:space="preserve"> en la red social.</w:t>
       </w:r>
     </w:p>
     <w:p>
@@ -203,27 +233,30 @@
           <w:sz w:val="16"/>
           <w:szCs w:val="16"/>
         </w:rPr>
-        <w:t>El usuario A está autenticado en la aplicación.</w:t>
-      </w:r>
-    </w:p>
-    <w:p>
-      <w:pPr>
-        <w:pStyle w:val="Prrafodelista"/>
-        <w:numPr>
-          <w:ilvl w:val="0"/>
-          <w:numId w:val="2"/>
-        </w:numPr>
-        <w:rPr>
-          <w:sz w:val="16"/>
-          <w:szCs w:val="16"/>
-        </w:rPr>
-      </w:pPr>
-      <w:r>
-        <w:rPr>
-          <w:sz w:val="16"/>
-          <w:szCs w:val="16"/>
-        </w:rPr>
-        <w:t>El usuario A y el usuario B han intercambiado mensajes privados.</w:t>
+        <w:t xml:space="preserve">El usuario está </w:t>
+      </w:r>
+      <w:proofErr w:type="spellStart"/>
+      <w:r>
+        <w:rPr>
+          <w:sz w:val="16"/>
+          <w:szCs w:val="16"/>
+        </w:rPr>
+        <w:t>logueado</w:t>
+      </w:r>
+      <w:proofErr w:type="spellEnd"/>
+      <w:r>
+        <w:rPr>
+          <w:sz w:val="16"/>
+          <w:szCs w:val="16"/>
+        </w:rPr>
+        <w:t xml:space="preserve"> </w:t>
+      </w:r>
+      <w:r>
+        <w:rPr>
+          <w:sz w:val="16"/>
+          <w:szCs w:val="16"/>
+        </w:rPr>
+        <w:t>en la aplicación.</w:t>
       </w:r>
     </w:p>
     <w:p>
@@ -514,7 +547,6 @@
               <w:t xml:space="preserve">Comprobar que al hacer </w:t>
             </w:r>
             <w:proofErr w:type="spellStart"/>
-            <w:proofErr w:type="gramStart"/>
             <w:r>
               <w:rPr>
                 <w:sz w:val="16"/>
@@ -524,14 +556,37 @@
               <w:t>click</w:t>
             </w:r>
             <w:proofErr w:type="spellEnd"/>
-            <w:proofErr w:type="gramEnd"/>
             <w:r>
               <w:rPr>
                 <w:sz w:val="16"/>
                 <w:szCs w:val="16"/>
                 <w:lang w:val="es-AR"/>
               </w:rPr>
-              <w:t xml:space="preserve"> en el botón “Borrar” funcione correctamente y se elimine el mensaje</w:t>
+              <w:t xml:space="preserve"> en el botón “Borrar” </w:t>
+            </w:r>
+            <w:r>
+              <w:rPr>
+                <w:sz w:val="16"/>
+                <w:szCs w:val="16"/>
+                <w:lang w:val="es-AR"/>
+              </w:rPr>
+              <w:t xml:space="preserve">del menaje </w:t>
+            </w:r>
+            <w:r>
+              <w:rPr>
+                <w:sz w:val="16"/>
+                <w:szCs w:val="16"/>
+                <w:lang w:val="es-AR"/>
+              </w:rPr>
+              <w:t>se elimine el mensaje</w:t>
+            </w:r>
+            <w:r>
+              <w:rPr>
+                <w:sz w:val="16"/>
+                <w:szCs w:val="16"/>
+                <w:lang w:val="es-AR"/>
+              </w:rPr>
+              <w:t>.</w:t>
             </w:r>
           </w:p>
         </w:tc>
@@ -562,15 +617,7 @@
                 <w:szCs w:val="16"/>
                 <w:lang w:val="es-AR"/>
               </w:rPr>
-              <w:t>El mensaje existe en la bandeja de entrada o en el historial de mensajes del usuario.</w:t>
-            </w:r>
-            <w:r>
-              <w:rPr>
-                <w:sz w:val="16"/>
-                <w:szCs w:val="16"/>
-                <w:lang w:val="es-AR"/>
-              </w:rPr>
-              <w:t xml:space="preserve"> </w:t>
+              <w:t>El usuario tiene al menos un mensaje publicado en el tablón.</w:t>
             </w:r>
           </w:p>
         </w:tc>
@@ -628,7 +675,35 @@
                 <w:sz w:val="16"/>
                 <w:szCs w:val="16"/>
               </w:rPr>
-              <w:t>Se refresca el tablón y no se visualiza el mensaje eliminado.</w:t>
+              <w:t xml:space="preserve">Se refresca el tablón y </w:t>
+            </w:r>
+            <w:r>
+              <w:rPr>
+                <w:sz w:val="16"/>
+                <w:szCs w:val="16"/>
+              </w:rPr>
+              <w:t xml:space="preserve">ya </w:t>
+            </w:r>
+            <w:r>
+              <w:rPr>
+                <w:sz w:val="16"/>
+                <w:szCs w:val="16"/>
+              </w:rPr>
+              <w:t xml:space="preserve">no se visualiza el mensaje </w:t>
+            </w:r>
+            <w:r>
+              <w:rPr>
+                <w:sz w:val="16"/>
+                <w:szCs w:val="16"/>
+              </w:rPr>
+              <w:t xml:space="preserve">que fue </w:t>
+            </w:r>
+            <w:r>
+              <w:rPr>
+                <w:sz w:val="16"/>
+                <w:szCs w:val="16"/>
+              </w:rPr>
+              <w:t>eliminado.</w:t>
             </w:r>
           </w:p>
         </w:tc>

</xml_diff>